<commit_message>
final version user manual and install instructions
</commit_message>
<xml_diff>
--- a/files/PiperNet0.5.0 install instruction.docx
+++ b/files/PiperNet0.5.0 install instruction.docx
@@ -153,7 +153,49 @@
           <w:rFonts w:ascii="Verdana" w:hAnsi="Verdana"/>
           <w:szCs w:val="24"/>
         </w:rPr>
-        <w:t>Open this file, then the software can be run on your device</w:t>
+        <w:t xml:space="preserve">Open this file, </w:t>
+      </w:r>
+      <w:r>
+        <w:rPr>
+          <w:rFonts w:ascii="Verdana" w:hAnsi="Verdana"/>
+          <w:szCs w:val="24"/>
+        </w:rPr>
+        <w:t>following the instructions to install this software for you on your target folder.</w:t>
+      </w:r>
+    </w:p>
+    <w:p>
+      <w:pPr>
+        <w:numPr>
+          <w:ilvl w:val="0"/>
+          <w:numId w:val="1"/>
+        </w:numPr>
+        <w:rPr>
+          <w:rFonts w:ascii="Verdana" w:hAnsi="Verdana"/>
+          <w:szCs w:val="24"/>
+        </w:rPr>
+      </w:pPr>
+      <w:r>
+        <w:rPr>
+          <w:rFonts w:ascii="Verdana" w:hAnsi="Verdana"/>
+          <w:szCs w:val="24"/>
+        </w:rPr>
+        <w:t xml:space="preserve">After finishing installation, close this dialog. You can run </w:t>
+      </w:r>
+      <w:proofErr w:type="spellStart"/>
+      <w:r>
+        <w:rPr>
+          <w:rFonts w:ascii="Verdana" w:hAnsi="Verdana"/>
+          <w:szCs w:val="24"/>
+        </w:rPr>
+        <w:t>PiperNet</w:t>
+      </w:r>
+      <w:proofErr w:type="spellEnd"/>
+      <w:r>
+        <w:rPr>
+          <w:rFonts w:ascii="Verdana" w:hAnsi="Verdana"/>
+          <w:szCs w:val="24"/>
+        </w:rPr>
+        <w:t xml:space="preserve"> on your computer now. </w:t>
       </w:r>
     </w:p>
     <w:p>
@@ -416,26 +458,21 @@
           <w:ilvl w:val="0"/>
           <w:numId w:val="1"/>
         </w:numPr>
-      </w:pPr>
-      <w:r>
-        <w:rPr>
-          <w:rFonts w:ascii="Verdana" w:hAnsi="Verdana"/>
-          <w:szCs w:val="24"/>
-        </w:rPr>
-        <w:t xml:space="preserve">To uninstall the software, </w:t>
-      </w:r>
-      <w:r>
-        <w:rPr>
-          <w:rFonts w:ascii="Verdana" w:hAnsi="Verdana"/>
-          <w:szCs w:val="24"/>
-        </w:rPr>
-        <w:t xml:space="preserve">go to the root directory and find the file Uninstall PiperNet.exe. Click this file and follow the instructions to uninstall </w:t>
+        <w:rPr>
+          <w:rFonts w:ascii="Verdana" w:hAnsi="Verdana"/>
+          <w:szCs w:val="24"/>
+        </w:rPr>
+      </w:pPr>
+      <w:r>
+        <w:rPr>
+          <w:rFonts w:ascii="Verdana" w:hAnsi="Verdana"/>
+        </w:rPr>
+        <w:t xml:space="preserve">To uninstall the software, go to the root directory and find the file Uninstall PiperNet.exe. Click this file and follow the instructions to uninstall </w:t>
       </w:r>
       <w:proofErr w:type="spellStart"/>
       <w:r>
         <w:rPr>
           <w:rFonts w:ascii="Verdana" w:hAnsi="Verdana"/>
-          <w:szCs w:val="24"/>
         </w:rPr>
         <w:t>PiperNet</w:t>
       </w:r>
@@ -443,7 +480,6 @@
       <w:r>
         <w:rPr>
           <w:rFonts w:ascii="Verdana" w:hAnsi="Verdana"/>
-          <w:szCs w:val="24"/>
         </w:rPr>
         <w:t>.</w:t>
       </w:r>
@@ -595,7 +631,6 @@
           <w:szCs w:val="24"/>
           <w:u w:val="single"/>
         </w:rPr>
-        <w:lastRenderedPageBreak/>
         <w:t xml:space="preserve">For Macintosh </w:t>
       </w:r>
       <w:r>
@@ -697,114 +732,19 @@
         <w:rPr>
           <w:rFonts w:ascii="Verdana" w:hAnsi="Verdana"/>
         </w:rPr>
-        <w:t>Decompressing the package and find the file w</w:t>
-      </w:r>
-      <w:r>
-        <w:rPr>
-          <w:rFonts w:ascii="Verdana" w:hAnsi="Verdana"/>
-        </w:rPr>
-        <w:t>hich kind is Application</w:t>
-      </w:r>
-    </w:p>
-    <w:p>
-      <w:pPr>
-        <w:numPr>
-          <w:ilvl w:val="0"/>
-          <w:numId w:val="2"/>
-        </w:numPr>
-        <w:rPr>
-          <w:rFonts w:ascii="Verdana" w:hAnsi="Verdana"/>
-          <w:szCs w:val="24"/>
-        </w:rPr>
-      </w:pPr>
-      <w:r>
-        <w:rPr>
-          <w:rFonts w:ascii="Verdana" w:hAnsi="Verdana"/>
-          <w:szCs w:val="24"/>
-        </w:rPr>
-        <w:t>Open this file, then the software can be run on your device</w:t>
-      </w:r>
-    </w:p>
-    <w:p>
-      <w:pPr>
-        <w:ind w:left="360"/>
-        <w:rPr>
-          <w:rFonts w:ascii="Verdana" w:hAnsi="Verdana"/>
-          <w:color w:val="FF0000"/>
-          <w:szCs w:val="24"/>
-        </w:rPr>
-      </w:pPr>
-      <w:r>
-        <w:rPr>
-          <w:rFonts w:ascii="Verdana" w:hAnsi="Verdana"/>
-          <w:color w:val="FF0000"/>
-          <w:szCs w:val="24"/>
-        </w:rPr>
-        <w:t xml:space="preserve">Warning: </w:t>
+        <w:t xml:space="preserve">Decompressing the package and find the file </w:t>
       </w:r>
       <w:r>
         <w:rPr>
           <w:rFonts w:ascii="Verdana" w:hAnsi="Verdana" w:hint="eastAsia"/>
-          <w:color w:val="FF0000"/>
-          <w:szCs w:val="24"/>
-        </w:rPr>
-        <w:t>I</w:t>
-      </w:r>
-      <w:r>
-        <w:rPr>
-          <w:rFonts w:ascii="Verdana" w:hAnsi="Verdana"/>
-          <w:color w:val="FF0000"/>
-          <w:szCs w:val="24"/>
-        </w:rPr>
-        <w:t xml:space="preserve">f there is </w:t>
-      </w:r>
-      <w:r>
-        <w:rPr>
-          <w:rFonts w:ascii="Verdana" w:hAnsi="Verdana"/>
-          <w:color w:val="FF0000"/>
-          <w:szCs w:val="24"/>
-        </w:rPr>
-        <w:t xml:space="preserve">a security warning on </w:t>
-      </w:r>
-      <w:r>
-        <w:rPr>
-          <w:rFonts w:ascii="Verdana" w:hAnsi="Verdana"/>
-          <w:color w:val="FF0000"/>
-          <w:szCs w:val="24"/>
-        </w:rPr>
-        <w:t>unverified developer,</w:t>
-      </w:r>
-      <w:r>
-        <w:rPr>
-          <w:rFonts w:ascii="Verdana" w:hAnsi="Verdana"/>
-          <w:color w:val="FF0000"/>
-          <w:szCs w:val="24"/>
-        </w:rPr>
-        <w:t xml:space="preserve"> open user setting, </w:t>
-      </w:r>
-      <w:r>
-        <w:rPr>
-          <w:rFonts w:ascii="Verdana" w:hAnsi="Verdana"/>
-          <w:color w:val="FF0000"/>
-          <w:szCs w:val="24"/>
-        </w:rPr>
-        <w:t xml:space="preserve">click Open Anyway button in General setting in </w:t>
-      </w:r>
-      <w:r>
-        <w:rPr>
-          <w:rFonts w:ascii="Verdana" w:hAnsi="Verdana"/>
-          <w:color w:val="FF0000"/>
-          <w:szCs w:val="24"/>
-        </w:rPr>
-        <w:t>Security &amp; Privacy.</w:t>
-      </w:r>
-      <w:r>
-        <w:rPr>
-          <w:rFonts w:ascii="Verdana" w:hAnsi="Verdana"/>
-          <w:color w:val="FF0000"/>
-          <w:szCs w:val="24"/>
-        </w:rPr>
-        <w:t xml:space="preserve"> Then click to open this file again.</w:t>
+        </w:rPr>
+        <w:t>with</w:t>
+      </w:r>
+      <w:r>
+        <w:rPr>
+          <w:rFonts w:ascii="Verdana" w:hAnsi="Verdana"/>
+        </w:rPr>
+        <w:t xml:space="preserve"> suffix .dmg</w:t>
       </w:r>
     </w:p>
     <w:p>
@@ -816,17 +756,169 @@
         </w:numPr>
         <w:ind w:firstLineChars="0"/>
         <w:rPr>
-          <w:rFonts w:ascii="Verdana" w:hAnsi="Verdana"/>
-        </w:rPr>
-      </w:pPr>
-      <w:r>
-        <w:rPr>
-          <w:rFonts w:ascii="Verdana" w:hAnsi="Verdana"/>
-        </w:rPr>
-        <w:t>To uninstall the software, close the software and move the package into trash</w:t>
-      </w:r>
-    </w:p>
-    <w:p/>
+          <w:rFonts w:ascii="Verdana" w:hAnsi="Verdana" w:hint="eastAsia"/>
+        </w:rPr>
+      </w:pPr>
+      <w:r>
+        <w:rPr>
+          <w:rFonts w:ascii="Verdana" w:hAnsi="Verdana"/>
+        </w:rPr>
+        <w:t xml:space="preserve">Open this file, drag </w:t>
+      </w:r>
+      <w:proofErr w:type="spellStart"/>
+      <w:r>
+        <w:rPr>
+          <w:rFonts w:ascii="Verdana" w:hAnsi="Verdana"/>
+        </w:rPr>
+        <w:t>PiperNet</w:t>
+      </w:r>
+      <w:proofErr w:type="spellEnd"/>
+      <w:r>
+        <w:rPr>
+          <w:rFonts w:ascii="Verdana" w:hAnsi="Verdana"/>
+        </w:rPr>
+        <w:t xml:space="preserve"> into Application folder, then this software is installed.</w:t>
+      </w:r>
+    </w:p>
+    <w:p>
+      <w:pPr>
+        <w:numPr>
+          <w:ilvl w:val="0"/>
+          <w:numId w:val="2"/>
+        </w:numPr>
+        <w:rPr>
+          <w:rFonts w:ascii="Verdana" w:hAnsi="Verdana"/>
+          <w:szCs w:val="24"/>
+        </w:rPr>
+      </w:pPr>
+      <w:r>
+        <w:rPr>
+          <w:rFonts w:ascii="Verdana" w:hAnsi="Verdana"/>
+          <w:szCs w:val="24"/>
+        </w:rPr>
+        <w:t xml:space="preserve">Now you can launch </w:t>
+      </w:r>
+      <w:proofErr w:type="spellStart"/>
+      <w:r>
+        <w:rPr>
+          <w:rFonts w:ascii="Verdana" w:hAnsi="Verdana"/>
+          <w:szCs w:val="24"/>
+        </w:rPr>
+        <w:t>PiperNet</w:t>
+      </w:r>
+      <w:proofErr w:type="spellEnd"/>
+      <w:r>
+        <w:rPr>
+          <w:rFonts w:ascii="Verdana" w:hAnsi="Verdana"/>
+          <w:szCs w:val="24"/>
+        </w:rPr>
+        <w:t xml:space="preserve"> on your computer.</w:t>
+      </w:r>
+    </w:p>
+    <w:p>
+      <w:pPr>
+        <w:ind w:left="360"/>
+        <w:rPr>
+          <w:rFonts w:ascii="Verdana" w:hAnsi="Verdana"/>
+          <w:color w:val="FF0000"/>
+          <w:szCs w:val="24"/>
+        </w:rPr>
+      </w:pPr>
+      <w:r>
+        <w:rPr>
+          <w:rFonts w:ascii="Verdana" w:hAnsi="Verdana"/>
+          <w:color w:val="FF0000"/>
+          <w:szCs w:val="24"/>
+        </w:rPr>
+        <w:t xml:space="preserve">Warning: </w:t>
+      </w:r>
+      <w:r>
+        <w:rPr>
+          <w:rFonts w:ascii="Verdana" w:hAnsi="Verdana" w:hint="eastAsia"/>
+          <w:color w:val="FF0000"/>
+          <w:szCs w:val="24"/>
+        </w:rPr>
+        <w:t>I</w:t>
+      </w:r>
+      <w:r>
+        <w:rPr>
+          <w:rFonts w:ascii="Verdana" w:hAnsi="Verdana"/>
+          <w:color w:val="FF0000"/>
+          <w:szCs w:val="24"/>
+        </w:rPr>
+        <w:t xml:space="preserve">f there is </w:t>
+      </w:r>
+      <w:r>
+        <w:rPr>
+          <w:rFonts w:ascii="Verdana" w:hAnsi="Verdana"/>
+          <w:color w:val="FF0000"/>
+          <w:szCs w:val="24"/>
+        </w:rPr>
+        <w:t xml:space="preserve">a security warning on </w:t>
+      </w:r>
+      <w:r>
+        <w:rPr>
+          <w:rFonts w:ascii="Verdana" w:hAnsi="Verdana"/>
+          <w:color w:val="FF0000"/>
+          <w:szCs w:val="24"/>
+        </w:rPr>
+        <w:t>unverified developer,</w:t>
+      </w:r>
+      <w:r>
+        <w:rPr>
+          <w:rFonts w:ascii="Verdana" w:hAnsi="Verdana"/>
+          <w:color w:val="FF0000"/>
+          <w:szCs w:val="24"/>
+        </w:rPr>
+        <w:t xml:space="preserve"> open user setting, </w:t>
+      </w:r>
+      <w:r>
+        <w:rPr>
+          <w:rFonts w:ascii="Verdana" w:hAnsi="Verdana"/>
+          <w:color w:val="FF0000"/>
+          <w:szCs w:val="24"/>
+        </w:rPr>
+        <w:t xml:space="preserve">click Open Anyway button in General setting in </w:t>
+      </w:r>
+      <w:r>
+        <w:rPr>
+          <w:rFonts w:ascii="Verdana" w:hAnsi="Verdana"/>
+          <w:color w:val="FF0000"/>
+          <w:szCs w:val="24"/>
+        </w:rPr>
+        <w:t>Security &amp; Privacy.</w:t>
+      </w:r>
+      <w:r>
+        <w:rPr>
+          <w:rFonts w:ascii="Verdana" w:hAnsi="Verdana"/>
+          <w:color w:val="FF0000"/>
+          <w:szCs w:val="24"/>
+        </w:rPr>
+        <w:t xml:space="preserve"> Then click to open this file again.</w:t>
+      </w:r>
+    </w:p>
+    <w:p>
+      <w:pPr>
+        <w:pStyle w:val="ListParagraph"/>
+        <w:numPr>
+          <w:ilvl w:val="0"/>
+          <w:numId w:val="2"/>
+        </w:numPr>
+        <w:ind w:firstLineChars="0"/>
+      </w:pPr>
+      <w:r>
+        <w:rPr>
+          <w:rFonts w:ascii="Verdana" w:hAnsi="Verdana"/>
+        </w:rPr>
+        <w:t xml:space="preserve">To uninstall the software, </w:t>
+      </w:r>
+      <w:r>
+        <w:rPr>
+          <w:rFonts w:ascii="Verdana" w:hAnsi="Verdana"/>
+        </w:rPr>
+        <w:t>go to the Application folder and move this software to trash.</w:t>
+      </w:r>
+    </w:p>
     <w:sectPr>
       <w:footerReference w:type="default" r:id="rId13"/>
       <w:pgSz w:w="11906" w:h="16838"/>
@@ -1079,6 +1171,92 @@
       </w:pPr>
     </w:lvl>
   </w:abstractNum>
+  <w:abstractNum w:abstractNumId="2" w15:restartNumberingAfterBreak="0">
+    <w:nsid w:val="69BA4BC0"/>
+    <w:multiLevelType w:val="hybridMultilevel"/>
+    <w:tmpl w:val="737CC236"/>
+    <w:lvl w:ilvl="0" w:tplc="0809000F">
+      <w:start w:val="1"/>
+      <w:numFmt w:val="decimal"/>
+      <w:lvlText w:val="%1."/>
+      <w:lvlJc w:val="left"/>
+      <w:pPr>
+        <w:ind w:left="720" w:hanging="360"/>
+      </w:pPr>
+    </w:lvl>
+    <w:lvl w:ilvl="1" w:tplc="08090019" w:tentative="1">
+      <w:start w:val="1"/>
+      <w:numFmt w:val="lowerLetter"/>
+      <w:lvlText w:val="%2."/>
+      <w:lvlJc w:val="left"/>
+      <w:pPr>
+        <w:ind w:left="1440" w:hanging="360"/>
+      </w:pPr>
+    </w:lvl>
+    <w:lvl w:ilvl="2" w:tplc="0809001B" w:tentative="1">
+      <w:start w:val="1"/>
+      <w:numFmt w:val="lowerRoman"/>
+      <w:lvlText w:val="%3."/>
+      <w:lvlJc w:val="right"/>
+      <w:pPr>
+        <w:ind w:left="2160" w:hanging="180"/>
+      </w:pPr>
+    </w:lvl>
+    <w:lvl w:ilvl="3" w:tplc="0809000F" w:tentative="1">
+      <w:start w:val="1"/>
+      <w:numFmt w:val="decimal"/>
+      <w:lvlText w:val="%4."/>
+      <w:lvlJc w:val="left"/>
+      <w:pPr>
+        <w:ind w:left="2880" w:hanging="360"/>
+      </w:pPr>
+    </w:lvl>
+    <w:lvl w:ilvl="4" w:tplc="08090019" w:tentative="1">
+      <w:start w:val="1"/>
+      <w:numFmt w:val="lowerLetter"/>
+      <w:lvlText w:val="%5."/>
+      <w:lvlJc w:val="left"/>
+      <w:pPr>
+        <w:ind w:left="3600" w:hanging="360"/>
+      </w:pPr>
+    </w:lvl>
+    <w:lvl w:ilvl="5" w:tplc="0809001B" w:tentative="1">
+      <w:start w:val="1"/>
+      <w:numFmt w:val="lowerRoman"/>
+      <w:lvlText w:val="%6."/>
+      <w:lvlJc w:val="right"/>
+      <w:pPr>
+        <w:ind w:left="4320" w:hanging="180"/>
+      </w:pPr>
+    </w:lvl>
+    <w:lvl w:ilvl="6" w:tplc="0809000F" w:tentative="1">
+      <w:start w:val="1"/>
+      <w:numFmt w:val="decimal"/>
+      <w:lvlText w:val="%7."/>
+      <w:lvlJc w:val="left"/>
+      <w:pPr>
+        <w:ind w:left="5040" w:hanging="360"/>
+      </w:pPr>
+    </w:lvl>
+    <w:lvl w:ilvl="7" w:tplc="08090019" w:tentative="1">
+      <w:start w:val="1"/>
+      <w:numFmt w:val="lowerLetter"/>
+      <w:lvlText w:val="%8."/>
+      <w:lvlJc w:val="left"/>
+      <w:pPr>
+        <w:ind w:left="5760" w:hanging="360"/>
+      </w:pPr>
+    </w:lvl>
+    <w:lvl w:ilvl="8" w:tplc="0809001B" w:tentative="1">
+      <w:start w:val="1"/>
+      <w:numFmt w:val="lowerRoman"/>
+      <w:lvlText w:val="%9."/>
+      <w:lvlJc w:val="right"/>
+      <w:pPr>
+        <w:ind w:left="6480" w:hanging="180"/>
+      </w:pPr>
+    </w:lvl>
+  </w:abstractNum>
   <w:num w:numId="1">
     <w:abstractNumId w:val="1"/>
     <w:lvlOverride w:ilvl="0">
@@ -1111,6 +1289,9 @@
   </w:num>
   <w:num w:numId="2">
     <w:abstractNumId w:val="0"/>
+  </w:num>
+  <w:num w:numId="3">
+    <w:abstractNumId w:val="2"/>
   </w:num>
 </w:numbering>
 </file>

</xml_diff>